<commit_message>
Updated usefull Resources to learn and practice Data Structures and Algorithm
</commit_message>
<xml_diff>
--- a/Resources/Extra Resources (Courses + practice Sites).docx
+++ b/Resources/Extra Resources (Courses + practice Sites).docx
@@ -331,7 +331,6 @@
         </w:rPr>
       </w:pPr>
       <w:hyperlink r:id="rId14" w:history="1">
-        <w:proofErr w:type="spellStart"/>
         <w:r>
           <w:rPr>
             <w:rStyle w:val="Hyperlink"/>
@@ -356,10 +355,7 @@
           </w:rPr>
           <w:t>ode</w:t>
         </w:r>
-        <w:proofErr w:type="spellEnd"/>
       </w:hyperlink>
-      <w:bookmarkStart w:id="0" w:name="_GoBack"/>
-      <w:bookmarkEnd w:id="0"/>
     </w:p>
     <w:p>
       <w:pPr>
@@ -374,7 +370,6 @@
         </w:rPr>
       </w:pPr>
       <w:hyperlink r:id="rId15" w:history="1">
-        <w:proofErr w:type="spellStart"/>
         <w:r>
           <w:rPr>
             <w:rStyle w:val="Hyperlink"/>
@@ -383,7 +378,6 @@
           </w:rPr>
           <w:t>Codeforces</w:t>
         </w:r>
-        <w:proofErr w:type="spellEnd"/>
       </w:hyperlink>
     </w:p>
     <w:p>
@@ -399,7 +393,6 @@
         </w:rPr>
       </w:pPr>
       <w:hyperlink r:id="rId16" w:history="1">
-        <w:proofErr w:type="spellStart"/>
         <w:r>
           <w:rPr>
             <w:rStyle w:val="Hyperlink"/>
@@ -408,7 +401,6 @@
           </w:rPr>
           <w:t>AtCoder</w:t>
         </w:r>
-        <w:proofErr w:type="spellEnd"/>
       </w:hyperlink>
     </w:p>
     <w:p>
@@ -447,7 +439,6 @@
         </w:rPr>
       </w:pPr>
       <w:hyperlink r:id="rId18" w:history="1">
-        <w:proofErr w:type="spellStart"/>
         <w:r>
           <w:rPr>
             <w:rStyle w:val="Hyperlink"/>
@@ -456,7 +447,6 @@
           </w:rPr>
           <w:t>Codechef</w:t>
         </w:r>
-        <w:proofErr w:type="spellEnd"/>
       </w:hyperlink>
     </w:p>
     <w:p>
@@ -472,7 +462,6 @@
         </w:rPr>
       </w:pPr>
       <w:hyperlink r:id="rId19" w:history="1">
-        <w:proofErr w:type="spellStart"/>
         <w:r>
           <w:rPr>
             <w:rStyle w:val="Hyperlink"/>
@@ -481,8 +470,55 @@
           </w:rPr>
           <w:t>GeeksForGeeks</w:t>
         </w:r>
-        <w:proofErr w:type="spellEnd"/>
       </w:hyperlink>
+    </w:p>
+    <w:p>
+      <w:pPr>
+        <w:pStyle w:val="ListParagraph"/>
+        <w:numPr>
+          <w:ilvl w:val="0"/>
+          <w:numId w:val="5"/>
+        </w:numPr>
+        <w:rPr>
+          <w:rFonts w:ascii="Arial" w:hAnsi="Arial" w:cs="Arial"/>
+          <w:lang w:val="en-IN"/>
+        </w:rPr>
+      </w:pPr>
+      <w:hyperlink r:id="rId20" w:history="1">
+        <w:r>
+          <w:rPr>
+            <w:rStyle w:val="Hyperlink"/>
+            <w:rFonts w:ascii="Arial" w:hAnsi="Arial" w:cs="Arial"/>
+            <w:lang w:val="en-IN"/>
+          </w:rPr>
+          <w:t>A2OJ (A2 Online Judge)</w:t>
+        </w:r>
+      </w:hyperlink>
+    </w:p>
+    <w:p>
+      <w:pPr>
+        <w:pStyle w:val="ListParagraph"/>
+        <w:numPr>
+          <w:ilvl w:val="0"/>
+          <w:numId w:val="5"/>
+        </w:numPr>
+        <w:rPr>
+          <w:rFonts w:ascii="Arial" w:hAnsi="Arial" w:cs="Arial"/>
+          <w:lang w:val="en-IN"/>
+        </w:rPr>
+      </w:pPr>
+      <w:hyperlink r:id="rId21" w:history="1">
+        <w:r>
+          <w:rPr>
+            <w:rStyle w:val="Hyperlink"/>
+            <w:rFonts w:ascii="Arial" w:hAnsi="Arial" w:cs="Arial"/>
+            <w:lang w:val="en-IN"/>
+          </w:rPr>
+          <w:t>CP Algorithms</w:t>
+        </w:r>
+      </w:hyperlink>
+      <w:bookmarkStart w:id="0" w:name="_GoBack"/>
+      <w:bookmarkEnd w:id="0"/>
     </w:p>
     <w:sectPr>
       <w:pgSz w:w="11906" w:h="16838"/>

</xml_diff>